<commit_message>
LE1 - Now lets user see the original value instead of the inputted value;
</commit_message>
<xml_diff>
--- a/LaboratoryExercise1/docs/Testing Plan.docx
+++ b/LaboratoryExercise1/docs/Testing Plan.docx
@@ -107,21 +107,12 @@
           <w:tcPr>
             <w:tcW w:w="1870" w:type="dxa"/>
           </w:tcPr>
-          <w:p>
-            <w:r>
-              <w:t>500</w:t>
-            </w:r>
-          </w:p>
-        </w:tc>
-        <w:tc>
-          <w:tcPr>
-            <w:tcW w:w="1870" w:type="dxa"/>
-          </w:tcPr>
-          <w:p>
-            <w:r>
-              <w:t>YES</w:t>
-            </w:r>
-          </w:p>
+          <w:p/>
+        </w:tc>
+        <w:tc>
+          <w:tcPr>
+            <w:tcW w:w="1870" w:type="dxa"/>
+          </w:tcPr>
           <w:p/>
         </w:tc>
         <w:tc>
@@ -166,21 +157,12 @@
           <w:tcPr>
             <w:tcW w:w="1870" w:type="dxa"/>
           </w:tcPr>
-          <w:p>
-            <w:r>
-              <w:t>&lt;134 items&gt;</w:t>
-            </w:r>
-          </w:p>
-        </w:tc>
-        <w:tc>
-          <w:tcPr>
-            <w:tcW w:w="1870" w:type="dxa"/>
-          </w:tcPr>
-          <w:p>
-            <w:r>
-              <w:t>YES</w:t>
-            </w:r>
-          </w:p>
+          <w:p/>
+        </w:tc>
+        <w:tc>
+          <w:tcPr>
+            <w:tcW w:w="1870" w:type="dxa"/>
+          </w:tcPr>
           <w:p/>
         </w:tc>
         <w:tc>
@@ -225,21 +207,12 @@
           <w:tcPr>
             <w:tcW w:w="1870" w:type="dxa"/>
           </w:tcPr>
-          <w:p>
-            <w:r>
-              <w:t>219 items</w:t>
-            </w:r>
-          </w:p>
-        </w:tc>
-        <w:tc>
-          <w:tcPr>
-            <w:tcW w:w="1870" w:type="dxa"/>
-          </w:tcPr>
-          <w:p>
-            <w:r>
-              <w:t>YES</w:t>
-            </w:r>
-          </w:p>
+          <w:p/>
+        </w:tc>
+        <w:tc>
+          <w:tcPr>
+            <w:tcW w:w="1870" w:type="dxa"/>
+          </w:tcPr>
           <w:p/>
         </w:tc>
         <w:tc>
@@ -284,6 +257,241 @@
           <w:tcPr>
             <w:tcW w:w="1870" w:type="dxa"/>
           </w:tcPr>
+          <w:p/>
+        </w:tc>
+        <w:tc>
+          <w:tcPr>
+            <w:tcW w:w="1870" w:type="dxa"/>
+          </w:tcPr>
+          <w:p/>
+        </w:tc>
+        <w:tc>
+          <w:tcPr>
+            <w:tcW w:w="1870" w:type="dxa"/>
+          </w:tcPr>
+          <w:p/>
+        </w:tc>
+      </w:tr>
+      <w:tr>
+        <w:tc>
+          <w:tcPr>
+            <w:tcW w:w="1870" w:type="dxa"/>
+          </w:tcPr>
+          <w:p>
+            <w:r>
+              <w:t>B</w:t>
+            </w:r>
+          </w:p>
+          <w:p>
+            <w:r>
+              <w:t>0</w:t>
+            </w:r>
+          </w:p>
+          <w:p>
+            <w:r>
+              <w:t>1000</w:t>
+            </w:r>
+          </w:p>
+        </w:tc>
+        <w:tc>
+          <w:tcPr>
+            <w:tcW w:w="1870" w:type="dxa"/>
+          </w:tcPr>
+          <w:p>
+            <w:r>
+              <w:t>&lt;500 items&gt;</w:t>
+            </w:r>
+          </w:p>
+        </w:tc>
+        <w:tc>
+          <w:tcPr>
+            <w:tcW w:w="1870" w:type="dxa"/>
+          </w:tcPr>
+          <w:p/>
+        </w:tc>
+        <w:tc>
+          <w:tcPr>
+            <w:tcW w:w="1870" w:type="dxa"/>
+          </w:tcPr>
+          <w:p/>
+        </w:tc>
+        <w:tc>
+          <w:tcPr>
+            <w:tcW w:w="1870" w:type="dxa"/>
+          </w:tcPr>
+          <w:p/>
+        </w:tc>
+      </w:tr>
+      <w:tr>
+        <w:tc>
+          <w:tcPr>
+            <w:tcW w:w="1870" w:type="dxa"/>
+          </w:tcPr>
+          <w:p>
+            <w:r>
+              <w:t>B</w:t>
+            </w:r>
+          </w:p>
+          <w:p>
+            <w:r>
+              <w:t xml:space="preserve">50 </w:t>
+            </w:r>
+          </w:p>
+          <w:p>
+            <w:r>
+              <w:t>40</w:t>
+            </w:r>
+          </w:p>
+        </w:tc>
+        <w:tc>
+          <w:tcPr>
+            <w:tcW w:w="1870" w:type="dxa"/>
+          </w:tcPr>
+          <w:p>
+            <w:r>
+              <w:t>Try again</w:t>
+            </w:r>
+          </w:p>
+        </w:tc>
+        <w:tc>
+          <w:tcPr>
+            <w:tcW w:w="1870" w:type="dxa"/>
+          </w:tcPr>
+          <w:p/>
+        </w:tc>
+        <w:tc>
+          <w:tcPr>
+            <w:tcW w:w="1870" w:type="dxa"/>
+          </w:tcPr>
+          <w:p/>
+        </w:tc>
+        <w:tc>
+          <w:tcPr>
+            <w:tcW w:w="1870" w:type="dxa"/>
+          </w:tcPr>
+          <w:p/>
+        </w:tc>
+      </w:tr>
+      <w:tr>
+        <w:tc>
+          <w:tcPr>
+            <w:tcW w:w="1870" w:type="dxa"/>
+          </w:tcPr>
+          <w:p>
+            <w:r>
+              <w:t xml:space="preserve">B </w:t>
+            </w:r>
+          </w:p>
+          <w:p>
+            <w:r>
+              <w:t>-1</w:t>
+            </w:r>
+          </w:p>
+        </w:tc>
+        <w:tc>
+          <w:tcPr>
+            <w:tcW w:w="1870" w:type="dxa"/>
+          </w:tcPr>
+          <w:p>
+            <w:r>
+              <w:t>Try Again</w:t>
+            </w:r>
+          </w:p>
+        </w:tc>
+        <w:tc>
+          <w:tcPr>
+            <w:tcW w:w="1870" w:type="dxa"/>
+          </w:tcPr>
+          <w:p/>
+        </w:tc>
+        <w:tc>
+          <w:tcPr>
+            <w:tcW w:w="1870" w:type="dxa"/>
+          </w:tcPr>
+          <w:p/>
+        </w:tc>
+        <w:tc>
+          <w:tcPr>
+            <w:tcW w:w="1870" w:type="dxa"/>
+          </w:tcPr>
+          <w:p/>
+        </w:tc>
+      </w:tr>
+      <w:tr>
+        <w:tc>
+          <w:tcPr>
+            <w:tcW w:w="1870" w:type="dxa"/>
+          </w:tcPr>
+          <w:p>
+            <w:r>
+              <w:t xml:space="preserve">B </w:t>
+            </w:r>
+          </w:p>
+          <w:p>
+            <w:r>
+              <w:t>0</w:t>
+            </w:r>
+          </w:p>
+          <w:p>
+            <w:r>
+              <w:t>-1</w:t>
+            </w:r>
+          </w:p>
+        </w:tc>
+        <w:tc>
+          <w:tcPr>
+            <w:tcW w:w="1870" w:type="dxa"/>
+          </w:tcPr>
+          <w:p>
+            <w:r>
+              <w:t>Try Again</w:t>
+            </w:r>
+          </w:p>
+        </w:tc>
+        <w:tc>
+          <w:tcPr>
+            <w:tcW w:w="1870" w:type="dxa"/>
+          </w:tcPr>
+          <w:p/>
+        </w:tc>
+        <w:tc>
+          <w:tcPr>
+            <w:tcW w:w="1870" w:type="dxa"/>
+          </w:tcPr>
+          <w:p/>
+        </w:tc>
+        <w:tc>
+          <w:tcPr>
+            <w:tcW w:w="1870" w:type="dxa"/>
+          </w:tcPr>
+          <w:p/>
+        </w:tc>
+      </w:tr>
+      <w:tr>
+        <w:tc>
+          <w:tcPr>
+            <w:tcW w:w="1870" w:type="dxa"/>
+          </w:tcPr>
+          <w:p>
+            <w:r>
+              <w:t>B</w:t>
+            </w:r>
+          </w:p>
+          <w:p>
+            <w:r>
+              <w:t>0</w:t>
+            </w:r>
+          </w:p>
+          <w:p>
+            <w:r>
+              <w:t>15</w:t>
+            </w:r>
+          </w:p>
+        </w:tc>
+        <w:tc>
+          <w:tcPr>
+            <w:tcW w:w="1870" w:type="dxa"/>
+          </w:tcPr>
           <w:p>
             <w:r>
               <w:t>&lt;0 items&gt;</w:t>
@@ -294,21 +502,19 @@
           <w:tcPr>
             <w:tcW w:w="1870" w:type="dxa"/>
           </w:tcPr>
-          <w:p>
-            <w:r>
-              <w:t>YES</w:t>
-            </w:r>
-          </w:p>
-        </w:tc>
-        <w:tc>
-          <w:tcPr>
-            <w:tcW w:w="1870" w:type="dxa"/>
-          </w:tcPr>
-          <w:p>
-            <w:r>
-              <w:t>put “there are no employees”</w:t>
-            </w:r>
-          </w:p>
+          <w:p/>
+        </w:tc>
+        <w:tc>
+          <w:tcPr>
+            <w:tcW w:w="1870" w:type="dxa"/>
+          </w:tcPr>
+          <w:p/>
+        </w:tc>
+        <w:tc>
+          <w:tcPr>
+            <w:tcW w:w="1870" w:type="dxa"/>
+          </w:tcPr>
+          <w:p/>
         </w:tc>
       </w:tr>
       <w:tr>
@@ -323,295 +529,584 @@
           </w:p>
           <w:p>
             <w:r>
+              <w:t>20</w:t>
+            </w:r>
+          </w:p>
+          <w:p>
+            <w:r>
+              <w:t>70</w:t>
+            </w:r>
+          </w:p>
+        </w:tc>
+        <w:tc>
+          <w:tcPr>
+            <w:tcW w:w="1870" w:type="dxa"/>
+          </w:tcPr>
+          <w:p>
+            <w:r>
+              <w:t>&lt;467 items&gt;</w:t>
+            </w:r>
+          </w:p>
+        </w:tc>
+        <w:tc>
+          <w:tcPr>
+            <w:tcW w:w="1870" w:type="dxa"/>
+          </w:tcPr>
+          <w:p/>
+        </w:tc>
+        <w:tc>
+          <w:tcPr>
+            <w:tcW w:w="1870" w:type="dxa"/>
+          </w:tcPr>
+          <w:p/>
+        </w:tc>
+        <w:tc>
+          <w:tcPr>
+            <w:tcW w:w="1870" w:type="dxa"/>
+          </w:tcPr>
+          <w:p/>
+        </w:tc>
+      </w:tr>
+      <w:tr>
+        <w:tc>
+          <w:tcPr>
+            <w:tcW w:w="1870" w:type="dxa"/>
+          </w:tcPr>
+          <w:p>
+            <w:r>
+              <w:t>C</w:t>
+            </w:r>
+          </w:p>
+          <w:p>
+            <w:r>
+              <w:t>BINAN</w:t>
+            </w:r>
+          </w:p>
+          <w:p/>
+          <w:p/>
+          <w:p/>
+          <w:p/>
+          <w:p/>
+          <w:p/>
+          <w:p/>
+          <w:p/>
+          <w:p/>
+          <w:p/>
+          <w:p/>
+          <w:p/>
+          <w:p/>
+          <w:p/>
+          <w:p/>
+          <w:p/>
+        </w:tc>
+        <w:tc>
+          <w:tcPr>
+            <w:tcW w:w="1870" w:type="dxa"/>
+          </w:tcPr>
+          <w:p>
+            <w:r>
+              <w:t>none</w:t>
+            </w:r>
+          </w:p>
+        </w:tc>
+        <w:tc>
+          <w:tcPr>
+            <w:tcW w:w="1870" w:type="dxa"/>
+          </w:tcPr>
+          <w:p/>
+        </w:tc>
+        <w:tc>
+          <w:tcPr>
+            <w:tcW w:w="1870" w:type="dxa"/>
+          </w:tcPr>
+          <w:p/>
+        </w:tc>
+        <w:tc>
+          <w:tcPr>
+            <w:tcW w:w="1870" w:type="dxa"/>
+          </w:tcPr>
+          <w:p/>
+        </w:tc>
+      </w:tr>
+      <w:tr>
+        <w:tc>
+          <w:tcPr>
+            <w:tcW w:w="1870" w:type="dxa"/>
+          </w:tcPr>
+          <w:p>
+            <w:r>
+              <w:t>C</w:t>
+            </w:r>
+          </w:p>
+          <w:p>
+            <w:r>
+              <w:lastRenderedPageBreak/>
+              <w:t>Phoenix</w:t>
+            </w:r>
+          </w:p>
+        </w:tc>
+        <w:tc>
+          <w:tcPr>
+            <w:tcW w:w="1870" w:type="dxa"/>
+          </w:tcPr>
+          <w:p>
+            <w:r>
+              <w:lastRenderedPageBreak/>
+              <w:t>Borgman Keneth</w:t>
+            </w:r>
+          </w:p>
+          <w:p/>
+          <w:p>
+            <w:r>
+              <w:t>Eschberger Christiane</w:t>
+            </w:r>
+          </w:p>
+          <w:p/>
+          <w:p>
+            <w:r>
+              <w:t>Parvis Arminda</w:t>
+            </w:r>
+          </w:p>
+          <w:p/>
+          <w:p>
+            <w:r>
+              <w:t>Poquette Mattie</w:t>
+            </w:r>
+          </w:p>
+          <w:p/>
+          <w:p>
+            <w:r>
+              <w:t>Sengbusch Elke</w:t>
+            </w:r>
+          </w:p>
+        </w:tc>
+        <w:tc>
+          <w:tcPr>
+            <w:tcW w:w="1870" w:type="dxa"/>
+          </w:tcPr>
+          <w:p/>
+        </w:tc>
+        <w:tc>
+          <w:tcPr>
+            <w:tcW w:w="1870" w:type="dxa"/>
+          </w:tcPr>
+          <w:p/>
+        </w:tc>
+        <w:tc>
+          <w:tcPr>
+            <w:tcW w:w="1870" w:type="dxa"/>
+          </w:tcPr>
+          <w:p/>
+        </w:tc>
+      </w:tr>
+      <w:tr>
+        <w:tc>
+          <w:tcPr>
+            <w:tcW w:w="1870" w:type="dxa"/>
+          </w:tcPr>
+          <w:p>
+            <w:r>
+              <w:t>C</w:t>
+            </w:r>
+          </w:p>
+          <w:p>
+            <w:r>
+              <w:t>hAnOveR</w:t>
+            </w:r>
+          </w:p>
+        </w:tc>
+        <w:tc>
+          <w:tcPr>
+            <w:tcW w:w="1870" w:type="dxa"/>
+          </w:tcPr>
+          <w:p>
+            <w:r>
+              <w:t>Lashaunda,Lizama</w:t>
+            </w:r>
+          </w:p>
+        </w:tc>
+        <w:tc>
+          <w:tcPr>
+            <w:tcW w:w="1870" w:type="dxa"/>
+          </w:tcPr>
+          <w:p/>
+        </w:tc>
+        <w:tc>
+          <w:tcPr>
+            <w:tcW w:w="1870" w:type="dxa"/>
+          </w:tcPr>
+          <w:p/>
+        </w:tc>
+        <w:tc>
+          <w:tcPr>
+            <w:tcW w:w="1870" w:type="dxa"/>
+          </w:tcPr>
+          <w:p/>
+        </w:tc>
+      </w:tr>
+      <w:tr>
+        <w:tc>
+          <w:tcPr>
+            <w:tcW w:w="1870" w:type="dxa"/>
+          </w:tcPr>
+          <w:p>
+            <w:r>
+              <w:t>C</w:t>
+            </w:r>
+          </w:p>
+          <w:p>
+            <w:r>
+              <w:t>hayWARD</w:t>
+            </w:r>
+          </w:p>
+        </w:tc>
+        <w:tc>
+          <w:tcPr>
+            <w:tcW w:w="1870" w:type="dxa"/>
+          </w:tcPr>
+          <w:p>
+            <w:r>
+              <w:t>Dickerson, Dominique</w:t>
+            </w:r>
+          </w:p>
+          <w:p/>
+          <w:p>
+            <w:r>
+              <w:t>Jacobos Refugia</w:t>
+            </w:r>
+          </w:p>
+          <w:p/>
+          <w:p>
+            <w:r>
+              <w:t>Schnitzler Gayla</w:t>
+            </w:r>
+          </w:p>
+        </w:tc>
+        <w:tc>
+          <w:tcPr>
+            <w:tcW w:w="1870" w:type="dxa"/>
+          </w:tcPr>
+          <w:p/>
+        </w:tc>
+        <w:tc>
+          <w:tcPr>
+            <w:tcW w:w="1870" w:type="dxa"/>
+          </w:tcPr>
+          <w:p/>
+        </w:tc>
+        <w:tc>
+          <w:tcPr>
+            <w:tcW w:w="1870" w:type="dxa"/>
+          </w:tcPr>
+          <w:p/>
+        </w:tc>
+      </w:tr>
+      <w:tr>
+        <w:tc>
+          <w:tcPr>
+            <w:tcW w:w="1870" w:type="dxa"/>
+          </w:tcPr>
+          <w:p>
+            <w:r>
+              <w:t>D</w:t>
+            </w:r>
+          </w:p>
+          <w:p>
+            <w:r>
+              <w:t>new york</w:t>
+            </w:r>
+          </w:p>
+        </w:tc>
+        <w:tc>
+          <w:tcPr>
+            <w:tcW w:w="1870" w:type="dxa"/>
+          </w:tcPr>
+          <w:p>
+            <w:r>
+              <w:t>14</w:t>
+            </w:r>
+          </w:p>
+        </w:tc>
+        <w:tc>
+          <w:tcPr>
+            <w:tcW w:w="1870" w:type="dxa"/>
+          </w:tcPr>
+          <w:p/>
+        </w:tc>
+        <w:tc>
+          <w:tcPr>
+            <w:tcW w:w="1870" w:type="dxa"/>
+          </w:tcPr>
+          <w:p/>
+        </w:tc>
+        <w:tc>
+          <w:tcPr>
+            <w:tcW w:w="1870" w:type="dxa"/>
+          </w:tcPr>
+          <w:p/>
+        </w:tc>
+      </w:tr>
+      <w:tr>
+        <w:tc>
+          <w:tcPr>
+            <w:tcW w:w="1870" w:type="dxa"/>
+          </w:tcPr>
+          <w:p>
+            <w:r>
+              <w:t>D</w:t>
+            </w:r>
+          </w:p>
+          <w:p>
+            <w:r>
+              <w:t>orange</w:t>
+            </w:r>
+          </w:p>
+        </w:tc>
+        <w:tc>
+          <w:tcPr>
+            <w:tcW w:w="1870" w:type="dxa"/>
+          </w:tcPr>
+          <w:p>
+            <w:r>
+              <w:t>11</w:t>
+            </w:r>
+          </w:p>
+        </w:tc>
+        <w:tc>
+          <w:tcPr>
+            <w:tcW w:w="1870" w:type="dxa"/>
+          </w:tcPr>
+          <w:p/>
+        </w:tc>
+        <w:tc>
+          <w:tcPr>
+            <w:tcW w:w="1870" w:type="dxa"/>
+          </w:tcPr>
+          <w:p/>
+        </w:tc>
+        <w:tc>
+          <w:tcPr>
+            <w:tcW w:w="1870" w:type="dxa"/>
+          </w:tcPr>
+          <w:p/>
+        </w:tc>
+      </w:tr>
+      <w:tr>
+        <w:tc>
+          <w:tcPr>
+            <w:tcW w:w="1870" w:type="dxa"/>
+          </w:tcPr>
+          <w:p>
+            <w:r>
+              <w:t>D</w:t>
+            </w:r>
+          </w:p>
+          <w:p>
+            <w:r>
+              <w:t>plymo</w:t>
+            </w:r>
+            <w:r>
+              <w:t>u</w:t>
+            </w:r>
+            <w:r>
+              <w:t>th</w:t>
+            </w:r>
+          </w:p>
+        </w:tc>
+        <w:tc>
+          <w:tcPr>
+            <w:tcW w:w="1870" w:type="dxa"/>
+          </w:tcPr>
+          <w:p>
+            <w:r>
+              <w:t>1</w:t>
+            </w:r>
+          </w:p>
+        </w:tc>
+        <w:tc>
+          <w:tcPr>
+            <w:tcW w:w="1870" w:type="dxa"/>
+          </w:tcPr>
+          <w:p/>
+        </w:tc>
+        <w:tc>
+          <w:tcPr>
+            <w:tcW w:w="1870" w:type="dxa"/>
+          </w:tcPr>
+          <w:p/>
+        </w:tc>
+        <w:tc>
+          <w:tcPr>
+            <w:tcW w:w="1870" w:type="dxa"/>
+          </w:tcPr>
+          <w:p/>
+        </w:tc>
+      </w:tr>
+      <w:tr>
+        <w:tc>
+          <w:tcPr>
+            <w:tcW w:w="1870" w:type="dxa"/>
+          </w:tcPr>
+          <w:p>
+            <w:r>
+              <w:t>D</w:t>
+            </w:r>
+          </w:p>
+          <w:p>
+            <w:r>
+              <w:t>ppp</w:t>
+            </w:r>
+          </w:p>
+        </w:tc>
+        <w:tc>
+          <w:tcPr>
+            <w:tcW w:w="1870" w:type="dxa"/>
+          </w:tcPr>
+          <w:p>
+            <w:r>
               <w:t>0</w:t>
             </w:r>
           </w:p>
-          <w:p>
-            <w:r>
-              <w:t>1000</w:t>
-            </w:r>
-          </w:p>
-        </w:tc>
-        <w:tc>
-          <w:tcPr>
-            <w:tcW w:w="1870" w:type="dxa"/>
-          </w:tcPr>
-          <w:p>
-            <w:r>
-              <w:t>&lt;500 items&gt;</w:t>
-            </w:r>
-          </w:p>
-        </w:tc>
-        <w:tc>
-          <w:tcPr>
-            <w:tcW w:w="1870" w:type="dxa"/>
-          </w:tcPr>
-          <w:p>
-            <w:r>
-              <w:t>&lt;500 items&gt;</w:t>
-            </w:r>
-          </w:p>
-        </w:tc>
-        <w:tc>
-          <w:tcPr>
-            <w:tcW w:w="1870" w:type="dxa"/>
-          </w:tcPr>
-          <w:p>
-            <w:r>
-              <w:t>Yes</w:t>
-            </w:r>
-          </w:p>
-          <w:p/>
-        </w:tc>
-        <w:tc>
-          <w:tcPr>
-            <w:tcW w:w="1870" w:type="dxa"/>
-          </w:tcPr>
-          <w:p/>
-        </w:tc>
-      </w:tr>
-      <w:tr>
-        <w:tc>
-          <w:tcPr>
-            <w:tcW w:w="1870" w:type="dxa"/>
-          </w:tcPr>
-          <w:p>
-            <w:r>
-              <w:t>B</w:t>
-            </w:r>
-          </w:p>
-          <w:p>
-            <w:r>
-              <w:t xml:space="preserve">50 </w:t>
-            </w:r>
-          </w:p>
-          <w:p>
-            <w:r>
-              <w:t>40</w:t>
-            </w:r>
-          </w:p>
-        </w:tc>
-        <w:tc>
-          <w:tcPr>
-            <w:tcW w:w="1870" w:type="dxa"/>
-          </w:tcPr>
-          <w:p>
-            <w:r>
-              <w:t>Try again</w:t>
-            </w:r>
-          </w:p>
-        </w:tc>
-        <w:tc>
-          <w:tcPr>
-            <w:tcW w:w="1870" w:type="dxa"/>
-          </w:tcPr>
-          <w:p>
-            <w:r>
-              <w:t>Input</w:t>
-            </w:r>
-          </w:p>
-        </w:tc>
-        <w:tc>
-          <w:tcPr>
-            <w:tcW w:w="1870" w:type="dxa"/>
-          </w:tcPr>
-          <w:p>
-            <w:r>
-              <w:t>Yes</w:t>
-            </w:r>
-          </w:p>
-        </w:tc>
-        <w:tc>
-          <w:tcPr>
-            <w:tcW w:w="1870" w:type="dxa"/>
-          </w:tcPr>
-          <w:p/>
-        </w:tc>
-      </w:tr>
-      <w:tr>
-        <w:tc>
-          <w:tcPr>
-            <w:tcW w:w="1870" w:type="dxa"/>
-          </w:tcPr>
-          <w:p>
-            <w:r>
-              <w:t xml:space="preserve">B </w:t>
-            </w:r>
-          </w:p>
-          <w:p>
-            <w:r>
-              <w:t>-1</w:t>
-            </w:r>
-          </w:p>
-        </w:tc>
-        <w:tc>
-          <w:tcPr>
-            <w:tcW w:w="1870" w:type="dxa"/>
-          </w:tcPr>
-          <w:p>
-            <w:r>
-              <w:t>Try Again</w:t>
-            </w:r>
-          </w:p>
-        </w:tc>
-        <w:tc>
-          <w:tcPr>
-            <w:tcW w:w="1870" w:type="dxa"/>
-          </w:tcPr>
-          <w:p>
-            <w:r>
-              <w:t>Input</w:t>
-            </w:r>
-          </w:p>
-        </w:tc>
-        <w:tc>
-          <w:tcPr>
-            <w:tcW w:w="1870" w:type="dxa"/>
-          </w:tcPr>
-          <w:p>
-            <w:r>
-              <w:t>Yes</w:t>
-            </w:r>
-          </w:p>
-        </w:tc>
-        <w:tc>
-          <w:tcPr>
-            <w:tcW w:w="1870" w:type="dxa"/>
-          </w:tcPr>
-          <w:p/>
-        </w:tc>
-      </w:tr>
-      <w:tr>
-        <w:tc>
-          <w:tcPr>
-            <w:tcW w:w="1870" w:type="dxa"/>
-          </w:tcPr>
-          <w:p>
-            <w:r>
-              <w:t xml:space="preserve">B </w:t>
-            </w:r>
-          </w:p>
-          <w:p>
-            <w:r>
-              <w:t>0</w:t>
-            </w:r>
-          </w:p>
-          <w:p>
-            <w:r>
-              <w:t>-1</w:t>
-            </w:r>
-          </w:p>
-        </w:tc>
-        <w:tc>
-          <w:tcPr>
-            <w:tcW w:w="1870" w:type="dxa"/>
-          </w:tcPr>
-          <w:p>
-            <w:r>
-              <w:t>Try Again</w:t>
-            </w:r>
-          </w:p>
-        </w:tc>
-        <w:tc>
-          <w:tcPr>
-            <w:tcW w:w="1870" w:type="dxa"/>
-          </w:tcPr>
-          <w:p>
-            <w:r>
-              <w:t>input</w:t>
-            </w:r>
-          </w:p>
-        </w:tc>
-        <w:tc>
-          <w:tcPr>
-            <w:tcW w:w="1870" w:type="dxa"/>
-          </w:tcPr>
-          <w:p>
-            <w:r>
-              <w:t>Yes</w:t>
-            </w:r>
-          </w:p>
-        </w:tc>
-        <w:tc>
-          <w:tcPr>
-            <w:tcW w:w="1870" w:type="dxa"/>
-          </w:tcPr>
-          <w:p/>
-        </w:tc>
-      </w:tr>
-      <w:tr>
-        <w:tc>
-          <w:tcPr>
-            <w:tcW w:w="1870" w:type="dxa"/>
-          </w:tcPr>
-          <w:p>
-            <w:r>
-              <w:t>B</w:t>
-            </w:r>
-          </w:p>
-          <w:p>
-            <w:r>
-              <w:t>0</w:t>
-            </w:r>
-          </w:p>
-          <w:p>
-            <w:r>
-              <w:t>15</w:t>
-            </w:r>
-          </w:p>
-        </w:tc>
-        <w:tc>
-          <w:tcPr>
-            <w:tcW w:w="1870" w:type="dxa"/>
-          </w:tcPr>
-          <w:p>
-            <w:r>
-              <w:t>&lt;0 items&gt;</w:t>
-            </w:r>
-          </w:p>
-        </w:tc>
-        <w:tc>
-          <w:tcPr>
-            <w:tcW w:w="1870" w:type="dxa"/>
-          </w:tcPr>
-          <w:p>
-            <w:r>
-              <w:t>&lt;0 items&gt;</w:t>
-            </w:r>
-          </w:p>
-        </w:tc>
-        <w:tc>
-          <w:tcPr>
-            <w:tcW w:w="1870" w:type="dxa"/>
-          </w:tcPr>
-          <w:p>
-            <w:r>
-              <w:t>Yes</w:t>
-            </w:r>
-          </w:p>
-        </w:tc>
-        <w:tc>
-          <w:tcPr>
-            <w:tcW w:w="1870" w:type="dxa"/>
-          </w:tcPr>
-          <w:p/>
-        </w:tc>
-      </w:tr>
-      <w:tr>
-        <w:tc>
-          <w:tcPr>
-            <w:tcW w:w="1870" w:type="dxa"/>
-          </w:tcPr>
-          <w:p>
-            <w:r>
-              <w:t>B</w:t>
-            </w:r>
-          </w:p>
-          <w:p>
-            <w:r>
-              <w:t>20</w:t>
-            </w:r>
-          </w:p>
+        </w:tc>
+        <w:tc>
+          <w:tcPr>
+            <w:tcW w:w="1870" w:type="dxa"/>
+          </w:tcPr>
+          <w:p/>
+        </w:tc>
+        <w:tc>
+          <w:tcPr>
+            <w:tcW w:w="1870" w:type="dxa"/>
+          </w:tcPr>
+          <w:p/>
+        </w:tc>
+        <w:tc>
+          <w:tcPr>
+            <w:tcW w:w="1870" w:type="dxa"/>
+          </w:tcPr>
+          <w:p/>
+        </w:tc>
+      </w:tr>
+      <w:tr>
+        <w:tc>
+          <w:tcPr>
+            <w:tcW w:w="1870" w:type="dxa"/>
+          </w:tcPr>
+          <w:p>
+            <w:r>
+              <w:t>D</w:t>
+            </w:r>
+          </w:p>
+          <w:p>
+            <w:r>
+              <w:t>&lt;empty&gt;</w:t>
+            </w:r>
+          </w:p>
+          <w:p>
+            <w:r>
+              <w:t>Providence</w:t>
+            </w:r>
+          </w:p>
+        </w:tc>
+        <w:tc>
+          <w:tcPr>
+            <w:tcW w:w="1870" w:type="dxa"/>
+          </w:tcPr>
+          <w:p>
+            <w:r>
+              <w:t>5</w:t>
+            </w:r>
+          </w:p>
+        </w:tc>
+        <w:tc>
+          <w:tcPr>
+            <w:tcW w:w="1870" w:type="dxa"/>
+          </w:tcPr>
+          <w:p/>
+        </w:tc>
+        <w:tc>
+          <w:tcPr>
+            <w:tcW w:w="1870" w:type="dxa"/>
+          </w:tcPr>
+          <w:p/>
+        </w:tc>
+        <w:tc>
+          <w:tcPr>
+            <w:tcW w:w="1870" w:type="dxa"/>
+          </w:tcPr>
+          <w:p/>
+        </w:tc>
+      </w:tr>
+      <w:tr>
+        <w:tc>
+          <w:tcPr>
+            <w:tcW w:w="1870" w:type="dxa"/>
+          </w:tcPr>
+          <w:p>
+            <w:r>
+              <w:t>E</w:t>
+            </w:r>
+          </w:p>
+          <w:p>
+            <w:r>
+              <w:t>&lt;empty&gt;</w:t>
+            </w:r>
+          </w:p>
+          <w:p>
+            <w:r>
+              <w:t>Yahoo.com</w:t>
+            </w:r>
+          </w:p>
+        </w:tc>
+        <w:tc>
+          <w:tcPr>
+            <w:tcW w:w="1870" w:type="dxa"/>
+          </w:tcPr>
+          <w:p>
+            <w:r>
+              <w:t>86</w:t>
+            </w:r>
+          </w:p>
+        </w:tc>
+        <w:tc>
+          <w:tcPr>
+            <w:tcW w:w="1870" w:type="dxa"/>
+          </w:tcPr>
+          <w:p/>
+        </w:tc>
+        <w:tc>
+          <w:tcPr>
+            <w:tcW w:w="1870" w:type="dxa"/>
+          </w:tcPr>
+          <w:p/>
+        </w:tc>
+        <w:tc>
+          <w:tcPr>
+            <w:tcW w:w="1870" w:type="dxa"/>
+          </w:tcPr>
+          <w:p/>
+        </w:tc>
+      </w:tr>
+      <w:tr>
+        <w:tc>
+          <w:tcPr>
+            <w:tcW w:w="1870" w:type="dxa"/>
+          </w:tcPr>
+          <w:p>
+            <w:r>
+              <w:t>E</w:t>
+            </w:r>
+          </w:p>
+          <w:p>
+            <w:r>
+              <w:t>cox.net</w:t>
+            </w:r>
+          </w:p>
+        </w:tc>
+        <w:tc>
+          <w:tcPr>
+            <w:tcW w:w="1870" w:type="dxa"/>
+          </w:tcPr>
           <w:p>
             <w:r>
               <w:t>70</w:t>
@@ -622,652 +1117,34 @@
           <w:tcPr>
             <w:tcW w:w="1870" w:type="dxa"/>
           </w:tcPr>
-          <w:p>
-            <w:r>
-              <w:t>&lt;467 items&gt;</w:t>
-            </w:r>
-          </w:p>
-        </w:tc>
-        <w:tc>
-          <w:tcPr>
-            <w:tcW w:w="1870" w:type="dxa"/>
-          </w:tcPr>
-          <w:p>
-            <w:r>
-              <w:t>&lt;467 items&gt;</w:t>
-            </w:r>
-          </w:p>
-        </w:tc>
-        <w:tc>
-          <w:tcPr>
-            <w:tcW w:w="1870" w:type="dxa"/>
-          </w:tcPr>
-          <w:p>
-            <w:r>
-              <w:t>Yes</w:t>
-            </w:r>
-          </w:p>
-        </w:tc>
-        <w:tc>
-          <w:tcPr>
-            <w:tcW w:w="1870" w:type="dxa"/>
-          </w:tcPr>
-          <w:p/>
-        </w:tc>
-      </w:tr>
-      <w:tr>
-        <w:tc>
-          <w:tcPr>
-            <w:tcW w:w="1870" w:type="dxa"/>
-          </w:tcPr>
-          <w:p>
-            <w:r>
-              <w:t>C</w:t>
-            </w:r>
-          </w:p>
-          <w:p>
-            <w:r>
-              <w:t>BINAN</w:t>
-            </w:r>
-          </w:p>
-          <w:p/>
-          <w:p/>
-          <w:p/>
-          <w:p/>
-          <w:p/>
-          <w:p/>
-          <w:p/>
-          <w:p/>
-          <w:p/>
-          <w:p/>
-          <w:p/>
-          <w:p/>
-          <w:p/>
-          <w:p/>
-          <w:p/>
-          <w:p/>
-        </w:tc>
-        <w:tc>
-          <w:tcPr>
-            <w:tcW w:w="1870" w:type="dxa"/>
-          </w:tcPr>
-          <w:p>
-            <w:r>
-              <w:t>none</w:t>
-            </w:r>
-          </w:p>
-        </w:tc>
-        <w:tc>
-          <w:tcPr>
-            <w:tcW w:w="1870" w:type="dxa"/>
-          </w:tcPr>
-          <w:p>
-            <w:r>
-              <w:t>None</w:t>
-            </w:r>
-          </w:p>
-        </w:tc>
-        <w:tc>
-          <w:tcPr>
-            <w:tcW w:w="1870" w:type="dxa"/>
-          </w:tcPr>
-          <w:p>
-            <w:r>
-              <w:t>Yes</w:t>
-            </w:r>
-          </w:p>
-        </w:tc>
-        <w:tc>
-          <w:tcPr>
-            <w:tcW w:w="1870" w:type="dxa"/>
-          </w:tcPr>
-          <w:p/>
-        </w:tc>
-      </w:tr>
-      <w:tr>
-        <w:tc>
-          <w:tcPr>
-            <w:tcW w:w="1870" w:type="dxa"/>
-          </w:tcPr>
-          <w:p>
-            <w:r>
-              <w:lastRenderedPageBreak/>
-              <w:t>C</w:t>
-            </w:r>
-          </w:p>
-          <w:p>
-            <w:r>
-              <w:t>Phoenix</w:t>
-            </w:r>
-          </w:p>
-        </w:tc>
-        <w:tc>
-          <w:tcPr>
-            <w:tcW w:w="1870" w:type="dxa"/>
-          </w:tcPr>
-          <w:p>
-            <w:r>
-              <w:t>Borgman Keneth</w:t>
-            </w:r>
-          </w:p>
-          <w:p/>
-          <w:p>
-            <w:r>
-              <w:t>Eschberger Christiane</w:t>
-            </w:r>
-          </w:p>
-          <w:p/>
-          <w:p>
-            <w:r>
-              <w:t>Parvis Arminda</w:t>
-            </w:r>
-          </w:p>
-          <w:p/>
-          <w:p>
-            <w:r>
-              <w:t>Poquette Mattie</w:t>
-            </w:r>
-          </w:p>
-          <w:p/>
-          <w:p>
-            <w:r>
-              <w:t>Sengbusch Elke</w:t>
-            </w:r>
-          </w:p>
-        </w:tc>
-        <w:tc>
-          <w:tcPr>
-            <w:tcW w:w="1870" w:type="dxa"/>
-          </w:tcPr>
-          <w:p>
-            <w:r>
-              <w:t>1.</w:t>
-            </w:r>
-          </w:p>
-          <w:p>
-            <w:r>
-              <w:t>Last Name: Poquette</w:t>
-            </w:r>
-          </w:p>
-          <w:p>
-            <w:r>
-              <w:t>First Name: Mattie</w:t>
-            </w:r>
-          </w:p>
-          <w:p>
-            <w:r>
-              <w:t>City: Phoenix</w:t>
-            </w:r>
-          </w:p>
-          <w:p>
-            <w:r>
-              <w:t>--------------------------------</w:t>
-            </w:r>
-          </w:p>
-          <w:p>
-            <w:r>
-              <w:t>2.</w:t>
-            </w:r>
-          </w:p>
-          <w:p>
-            <w:r>
-              <w:t>Last Name: Parvis</w:t>
-            </w:r>
-          </w:p>
-          <w:p>
-            <w:r>
-              <w:t>First Name: Arminda</w:t>
-            </w:r>
-          </w:p>
-          <w:p>
-            <w:r>
-              <w:t>City: Phoenix</w:t>
-            </w:r>
-          </w:p>
-          <w:p>
-            <w:r>
-              <w:t>--------------------------------</w:t>
-            </w:r>
-          </w:p>
-          <w:p>
-            <w:r>
-              <w:t>3.</w:t>
-            </w:r>
-          </w:p>
-          <w:p>
-            <w:r>
-              <w:t>Last Name: Eschberger</w:t>
-            </w:r>
-          </w:p>
-          <w:p>
-            <w:r>
-              <w:t>First Name: Christiane</w:t>
-            </w:r>
-          </w:p>
-          <w:p>
-            <w:r>
-              <w:t>City: Phoenix</w:t>
-            </w:r>
-          </w:p>
-          <w:p>
-            <w:r>
-              <w:t>--------------------------------</w:t>
-            </w:r>
-          </w:p>
-          <w:p>
-            <w:r>
-              <w:t>4.</w:t>
-            </w:r>
-          </w:p>
-          <w:p>
-            <w:r>
-              <w:t>Last Name: Borgman</w:t>
-            </w:r>
-          </w:p>
-          <w:p>
-            <w:r>
-              <w:t>First Name: Keneth</w:t>
-            </w:r>
-          </w:p>
-          <w:p>
-            <w:r>
-              <w:t>City: Phoenix</w:t>
-            </w:r>
-          </w:p>
-          <w:p>
-            <w:r>
-              <w:t>--------------------------------</w:t>
-            </w:r>
-          </w:p>
-          <w:p>
-            <w:r>
-              <w:t>5.</w:t>
-            </w:r>
-          </w:p>
-          <w:p>
-            <w:r>
-              <w:t>Last Name: Sengbusch</w:t>
-            </w:r>
-          </w:p>
-          <w:p>
-            <w:r>
-              <w:t>First Name: Elke</w:t>
-            </w:r>
-          </w:p>
-          <w:p>
-            <w:r>
-              <w:t>City: Phoenix</w:t>
-            </w:r>
-          </w:p>
-        </w:tc>
-        <w:tc>
-          <w:tcPr>
-            <w:tcW w:w="1870" w:type="dxa"/>
-          </w:tcPr>
-          <w:p>
-            <w:r>
-              <w:t>YES</w:t>
-            </w:r>
-          </w:p>
-        </w:tc>
-        <w:tc>
-          <w:tcPr>
-            <w:tcW w:w="1870" w:type="dxa"/>
-          </w:tcPr>
-          <w:p/>
-        </w:tc>
-      </w:tr>
-      <w:tr>
-        <w:tc>
-          <w:tcPr>
-            <w:tcW w:w="1870" w:type="dxa"/>
-          </w:tcPr>
-          <w:p>
-            <w:r>
-              <w:t>C</w:t>
-            </w:r>
-          </w:p>
-          <w:p>
-            <w:r>
-              <w:t>hAnOveR</w:t>
-            </w:r>
-          </w:p>
-        </w:tc>
-        <w:tc>
-          <w:tcPr>
-            <w:tcW w:w="1870" w:type="dxa"/>
-          </w:tcPr>
-          <w:p>
-            <w:r>
-              <w:t>Lashaunda,Lizama</w:t>
-            </w:r>
-          </w:p>
-        </w:tc>
-        <w:tc>
-          <w:tcPr>
-            <w:tcW w:w="1870" w:type="dxa"/>
-          </w:tcPr>
-          <w:p>
-            <w:r>
-              <w:t>Employees residing in the city of hAnOveR:</w:t>
-            </w:r>
-          </w:p>
-          <w:p>
-            <w:r>
-              <w:t>1.</w:t>
-            </w:r>
-          </w:p>
-          <w:p>
-            <w:r>
-              <w:t>Last Name: Lizama</w:t>
-            </w:r>
-          </w:p>
-          <w:p>
-            <w:r>
-              <w:t>First Name: Lashaunda</w:t>
-            </w:r>
-          </w:p>
-          <w:p>
-            <w:r>
-              <w:t>City: Hanover</w:t>
-            </w:r>
-          </w:p>
-          <w:p>
-            <w:r>
-              <w:t>--------------------------------</w:t>
-            </w:r>
-          </w:p>
-        </w:tc>
-        <w:tc>
-          <w:tcPr>
-            <w:tcW w:w="1870" w:type="dxa"/>
-          </w:tcPr>
-          <w:p>
-            <w:r>
-              <w:t>YES</w:t>
-            </w:r>
-          </w:p>
-        </w:tc>
-        <w:tc>
-          <w:tcPr>
-            <w:tcW w:w="1870" w:type="dxa"/>
-          </w:tcPr>
-          <w:p>
-            <w:r>
-              <w:t>“</w:t>
-            </w:r>
-            <w:r>
-              <w:t>hAnOveR</w:t>
-            </w:r>
-            <w:r>
-              <w:t>” =&gt; Hanover</w:t>
-            </w:r>
-          </w:p>
-        </w:tc>
-      </w:tr>
-      <w:tr>
-        <w:tc>
-          <w:tcPr>
-            <w:tcW w:w="1870" w:type="dxa"/>
-          </w:tcPr>
-          <w:p>
-            <w:r>
-              <w:lastRenderedPageBreak/>
-              <w:t>C</w:t>
-            </w:r>
-          </w:p>
-          <w:p>
-            <w:r>
-              <w:t>hayWARD</w:t>
-            </w:r>
-          </w:p>
-        </w:tc>
-        <w:tc>
-          <w:tcPr>
-            <w:tcW w:w="1870" w:type="dxa"/>
-          </w:tcPr>
-          <w:p>
-            <w:r>
-              <w:t>Dickerson, Dominique</w:t>
-            </w:r>
-          </w:p>
-          <w:p/>
-          <w:p>
-            <w:r>
-              <w:t>Jacobos Refugia</w:t>
-            </w:r>
-          </w:p>
-          <w:p/>
-          <w:p>
-            <w:r>
-              <w:t>Schnitzler Gayla</w:t>
-            </w:r>
-          </w:p>
-        </w:tc>
-        <w:tc>
-          <w:tcPr>
-            <w:tcW w:w="1870" w:type="dxa"/>
-          </w:tcPr>
-          <w:p/>
-          <w:p>
-            <w:r>
-              <w:t>Employees residing in the city of hayWARD:</w:t>
-            </w:r>
-          </w:p>
-          <w:p>
-            <w:r>
-              <w:t>1.</w:t>
-            </w:r>
-          </w:p>
-          <w:p>
-            <w:r>
-              <w:t>Last Name: Dickerson</w:t>
-            </w:r>
-          </w:p>
-          <w:p>
-            <w:r>
-              <w:t>First Name: Dominque</w:t>
-            </w:r>
-          </w:p>
-          <w:p>
-            <w:r>
-              <w:t>City: Hayward</w:t>
-            </w:r>
-          </w:p>
-          <w:p>
-            <w:r>
-              <w:t>--------------------------------</w:t>
-            </w:r>
-          </w:p>
-          <w:p>
-            <w:r>
-              <w:t>2.</w:t>
-            </w:r>
-          </w:p>
-          <w:p>
-            <w:r>
-              <w:t>Last Name: Schnitzler</w:t>
-            </w:r>
-          </w:p>
-          <w:p>
-            <w:r>
-              <w:t>First Name: Gayla</w:t>
-            </w:r>
-          </w:p>
-          <w:p>
-            <w:r>
-              <w:t>City: Hayward</w:t>
-            </w:r>
-          </w:p>
-          <w:p>
-            <w:r>
-              <w:t>--------------------------------</w:t>
-            </w:r>
-          </w:p>
-          <w:p>
-            <w:r>
-              <w:t>3.</w:t>
-            </w:r>
-          </w:p>
-          <w:p>
-            <w:r>
-              <w:t>Last Name: Jacobos</w:t>
-            </w:r>
-          </w:p>
-          <w:p>
-            <w:r>
-              <w:t>First Name: Refugia</w:t>
-            </w:r>
-          </w:p>
-          <w:p>
-            <w:r>
-              <w:t>City: Hayward</w:t>
-            </w:r>
-          </w:p>
-          <w:p>
-            <w:r>
-              <w:t>--------------------------------</w:t>
-            </w:r>
-          </w:p>
-        </w:tc>
-        <w:tc>
-          <w:tcPr>
-            <w:tcW w:w="1870" w:type="dxa"/>
-          </w:tcPr>
-          <w:p/>
-        </w:tc>
-        <w:tc>
-          <w:tcPr>
-            <w:tcW w:w="1870" w:type="dxa"/>
-          </w:tcPr>
-          <w:p/>
-        </w:tc>
-      </w:tr>
-      <w:tr>
-        <w:tc>
-          <w:tcPr>
-            <w:tcW w:w="1870" w:type="dxa"/>
-          </w:tcPr>
-          <w:p>
-            <w:r>
-              <w:t>D</w:t>
-            </w:r>
-          </w:p>
-          <w:p>
-            <w:r>
-              <w:t>new york</w:t>
-            </w:r>
-          </w:p>
-        </w:tc>
-        <w:tc>
-          <w:tcPr>
-            <w:tcW w:w="1870" w:type="dxa"/>
-          </w:tcPr>
-          <w:p>
-            <w:r>
-              <w:t>14</w:t>
-            </w:r>
-          </w:p>
-        </w:tc>
-        <w:tc>
-          <w:tcPr>
-            <w:tcW w:w="1870" w:type="dxa"/>
-          </w:tcPr>
-          <w:p>
-            <w:r>
-              <w:t>Number of employees in new york: 14</w:t>
-            </w:r>
-          </w:p>
-        </w:tc>
-        <w:tc>
-          <w:tcPr>
-            <w:tcW w:w="1870" w:type="dxa"/>
-          </w:tcPr>
-          <w:p>
-            <w:r>
-              <w:t>Yes</w:t>
-            </w:r>
-          </w:p>
-        </w:tc>
-        <w:tc>
-          <w:tcPr>
-            <w:tcW w:w="1870" w:type="dxa"/>
-          </w:tcPr>
-          <w:p/>
-        </w:tc>
-      </w:tr>
-      <w:tr>
-        <w:tc>
-          <w:tcPr>
-            <w:tcW w:w="1870" w:type="dxa"/>
-          </w:tcPr>
-          <w:p>
-            <w:r>
-              <w:t>D</w:t>
-            </w:r>
-          </w:p>
-          <w:p>
-            <w:r>
-              <w:t>orange</w:t>
-            </w:r>
-          </w:p>
-        </w:tc>
-        <w:tc>
-          <w:tcPr>
-            <w:tcW w:w="1870" w:type="dxa"/>
-          </w:tcPr>
-          <w:p>
-            <w:r>
-              <w:t>11</w:t>
-            </w:r>
-          </w:p>
-        </w:tc>
-        <w:tc>
-          <w:tcPr>
-            <w:tcW w:w="1870" w:type="dxa"/>
-          </w:tcPr>
-          <w:p>
-            <w:r>
-              <w:t>Number of employees in orange: 11</w:t>
-            </w:r>
-          </w:p>
-        </w:tc>
-        <w:tc>
-          <w:tcPr>
-            <w:tcW w:w="1870" w:type="dxa"/>
-          </w:tcPr>
-          <w:p>
-            <w:r>
-              <w:t>Yes</w:t>
-            </w:r>
-          </w:p>
-        </w:tc>
-        <w:tc>
-          <w:tcPr>
-            <w:tcW w:w="1870" w:type="dxa"/>
-          </w:tcPr>
-          <w:p/>
-        </w:tc>
-      </w:tr>
-      <w:tr>
-        <w:tc>
-          <w:tcPr>
-            <w:tcW w:w="1870" w:type="dxa"/>
-          </w:tcPr>
-          <w:p>
-            <w:r>
-              <w:t>D</w:t>
-            </w:r>
-          </w:p>
-          <w:p>
-            <w:r>
-              <w:t>plymo</w:t>
-            </w:r>
-            <w:r>
-              <w:t>u</w:t>
-            </w:r>
-            <w:r>
-              <w:t>th</w:t>
+          <w:p/>
+        </w:tc>
+        <w:tc>
+          <w:tcPr>
+            <w:tcW w:w="1870" w:type="dxa"/>
+          </w:tcPr>
+          <w:p/>
+        </w:tc>
+        <w:tc>
+          <w:tcPr>
+            <w:tcW w:w="1870" w:type="dxa"/>
+          </w:tcPr>
+          <w:p/>
+        </w:tc>
+      </w:tr>
+      <w:tr>
+        <w:tc>
+          <w:tcPr>
+            <w:tcW w:w="1870" w:type="dxa"/>
+          </w:tcPr>
+          <w:p>
+            <w:r>
+              <w:t>E</w:t>
+            </w:r>
+          </w:p>
+          <w:p>
+            <w:r>
+              <w:t>BuEmi.CoM</w:t>
             </w:r>
           </w:p>
         </w:tc>
@@ -1285,230 +1162,58 @@
           <w:tcPr>
             <w:tcW w:w="1870" w:type="dxa"/>
           </w:tcPr>
-          <w:p>
-            <w:r>
-              <w:t>Number of employees in plymouth: 1</w:t>
-            </w:r>
-          </w:p>
-        </w:tc>
-        <w:tc>
-          <w:tcPr>
-            <w:tcW w:w="1870" w:type="dxa"/>
-          </w:tcPr>
-          <w:p>
-            <w:r>
-              <w:t>Yes</w:t>
-            </w:r>
-          </w:p>
-        </w:tc>
-        <w:tc>
-          <w:tcPr>
-            <w:tcW w:w="1870" w:type="dxa"/>
-          </w:tcPr>
-          <w:p/>
-        </w:tc>
-      </w:tr>
-      <w:tr>
-        <w:tc>
-          <w:tcPr>
-            <w:tcW w:w="1870" w:type="dxa"/>
-          </w:tcPr>
-          <w:p>
-            <w:r>
-              <w:t>D</w:t>
-            </w:r>
-          </w:p>
-          <w:p>
-            <w:r>
-              <w:t>ppp</w:t>
-            </w:r>
-          </w:p>
-        </w:tc>
-        <w:tc>
-          <w:tcPr>
-            <w:tcW w:w="1870" w:type="dxa"/>
-          </w:tcPr>
-          <w:p>
-            <w:r>
-              <w:t>0</w:t>
-            </w:r>
-          </w:p>
-        </w:tc>
-        <w:tc>
-          <w:tcPr>
-            <w:tcW w:w="1870" w:type="dxa"/>
-          </w:tcPr>
-          <w:p>
-            <w:r>
-              <w:t>There are no employees in ppp</w:t>
-            </w:r>
-          </w:p>
-        </w:tc>
-        <w:tc>
-          <w:tcPr>
-            <w:tcW w:w="1870" w:type="dxa"/>
-          </w:tcPr>
-          <w:p>
-            <w:r>
-              <w:t>Yes</w:t>
-            </w:r>
-          </w:p>
-        </w:tc>
-        <w:tc>
-          <w:tcPr>
-            <w:tcW w:w="1870" w:type="dxa"/>
-          </w:tcPr>
-          <w:p/>
-        </w:tc>
-      </w:tr>
-      <w:tr>
-        <w:tc>
-          <w:tcPr>
-            <w:tcW w:w="1870" w:type="dxa"/>
-          </w:tcPr>
-          <w:p>
-            <w:r>
-              <w:t>D</w:t>
-            </w:r>
-          </w:p>
-          <w:p>
-            <w:r>
-              <w:t>&lt;empty&gt;</w:t>
-            </w:r>
-          </w:p>
-          <w:p>
-            <w:r>
-              <w:t>Providence</w:t>
-            </w:r>
-          </w:p>
-        </w:tc>
-        <w:tc>
-          <w:tcPr>
-            <w:tcW w:w="1870" w:type="dxa"/>
-          </w:tcPr>
-          <w:p>
-            <w:r>
-              <w:t>4</w:t>
-            </w:r>
-          </w:p>
-        </w:tc>
-        <w:tc>
-          <w:tcPr>
-            <w:tcW w:w="1870" w:type="dxa"/>
-          </w:tcPr>
-          <w:p>
-            <w:r>
-              <w:t>Please Enter a valid County. Input Value:</w:t>
-            </w:r>
-          </w:p>
-          <w:p>
-            <w:r>
-              <w:t>Enter County: Providence</w:t>
-            </w:r>
-          </w:p>
-          <w:p/>
-          <w:p>
-            <w:r>
-              <w:t>Number of employees in Providence: 5</w:t>
-            </w:r>
-          </w:p>
-        </w:tc>
-        <w:tc>
-          <w:tcPr>
-            <w:tcW w:w="1870" w:type="dxa"/>
-          </w:tcPr>
-          <w:p>
-            <w:r>
-              <w:t>No</w:t>
-            </w:r>
-          </w:p>
-        </w:tc>
-        <w:tc>
-          <w:tcPr>
-            <w:tcW w:w="1870" w:type="dxa"/>
-          </w:tcPr>
-          <w:p>
-            <w:r>
-              <w:t>For rechecking</w:t>
-            </w:r>
-            <w:r>
-              <w:t>.</w:t>
-            </w:r>
-          </w:p>
-          <w:p>
-            <w:r>
-              <w:t>PASSED. Expected value is 5</w:t>
-            </w:r>
-          </w:p>
-        </w:tc>
-      </w:tr>
-      <w:tr>
-        <w:tc>
-          <w:tcPr>
-            <w:tcW w:w="1870" w:type="dxa"/>
-          </w:tcPr>
-          <w:p>
-            <w:r>
-              <w:lastRenderedPageBreak/>
+          <w:p/>
+        </w:tc>
+        <w:tc>
+          <w:tcPr>
+            <w:tcW w:w="1870" w:type="dxa"/>
+          </w:tcPr>
+          <w:p/>
+        </w:tc>
+        <w:tc>
+          <w:tcPr>
+            <w:tcW w:w="1870" w:type="dxa"/>
+          </w:tcPr>
+          <w:p/>
+        </w:tc>
+      </w:tr>
+      <w:tr>
+        <w:tc>
+          <w:tcPr>
+            <w:tcW w:w="1870" w:type="dxa"/>
+          </w:tcPr>
+          <w:p>
+            <w:r>
               <w:t>E</w:t>
             </w:r>
           </w:p>
           <w:p>
             <w:r>
-              <w:t>&lt;empty&gt;</w:t>
-            </w:r>
-          </w:p>
-          <w:p>
-            <w:r>
-              <w:t>Yahoo.com</w:t>
-            </w:r>
-          </w:p>
-        </w:tc>
-        <w:tc>
-          <w:tcPr>
-            <w:tcW w:w="1870" w:type="dxa"/>
-          </w:tcPr>
-          <w:p>
-            <w:r>
-              <w:t>86</w:t>
-            </w:r>
-          </w:p>
-        </w:tc>
-        <w:tc>
-          <w:tcPr>
-            <w:tcW w:w="1870" w:type="dxa"/>
-          </w:tcPr>
-          <w:p>
-            <w:r>
-              <w:t>Enter Email Provider:</w:t>
-            </w:r>
-          </w:p>
-          <w:p>
-            <w:r>
-              <w:t>Please Enter a valid Email Provider. Input Value:</w:t>
-            </w:r>
-          </w:p>
-          <w:p>
-            <w:r>
-              <w:t>Enter Email Provider: Yahoo.com</w:t>
-            </w:r>
-          </w:p>
-          <w:p/>
-          <w:p>
-            <w:r>
-              <w:t>Number of employees using 'Yahoo.com' as Email Provider: 86</w:t>
-            </w:r>
-          </w:p>
-        </w:tc>
-        <w:tc>
-          <w:tcPr>
-            <w:tcW w:w="1870" w:type="dxa"/>
-          </w:tcPr>
-          <w:p>
-            <w:r>
-              <w:t>Yes</w:t>
-            </w:r>
-          </w:p>
+              <w:t>CAUDY.ORG</w:t>
+            </w:r>
+          </w:p>
+        </w:tc>
+        <w:tc>
+          <w:tcPr>
+            <w:tcW w:w="1870" w:type="dxa"/>
+          </w:tcPr>
+          <w:p>
+            <w:r>
+              <w:t>1</w:t>
+            </w:r>
+          </w:p>
+        </w:tc>
+        <w:tc>
+          <w:tcPr>
+            <w:tcW w:w="1870" w:type="dxa"/>
+          </w:tcPr>
+          <w:p/>
+        </w:tc>
+        <w:tc>
+          <w:tcPr>
+            <w:tcW w:w="1870" w:type="dxa"/>
+          </w:tcPr>
+          <w:p/>
         </w:tc>
         <w:tc>
           <w:tcPr>
@@ -1529,165 +1234,6 @@
           </w:p>
           <w:p>
             <w:r>
-              <w:t>cox.net</w:t>
-            </w:r>
-          </w:p>
-        </w:tc>
-        <w:tc>
-          <w:tcPr>
-            <w:tcW w:w="1870" w:type="dxa"/>
-          </w:tcPr>
-          <w:p>
-            <w:r>
-              <w:t>70</w:t>
-            </w:r>
-          </w:p>
-        </w:tc>
-        <w:tc>
-          <w:tcPr>
-            <w:tcW w:w="1870" w:type="dxa"/>
-          </w:tcPr>
-          <w:p>
-            <w:r>
-              <w:t>Number of employees using 'cox.net' as Email Provider: 70</w:t>
-            </w:r>
-          </w:p>
-        </w:tc>
-        <w:tc>
-          <w:tcPr>
-            <w:tcW w:w="1870" w:type="dxa"/>
-          </w:tcPr>
-          <w:p>
-            <w:r>
-              <w:t>Yes</w:t>
-            </w:r>
-          </w:p>
-        </w:tc>
-        <w:tc>
-          <w:tcPr>
-            <w:tcW w:w="1870" w:type="dxa"/>
-          </w:tcPr>
-          <w:p/>
-        </w:tc>
-      </w:tr>
-      <w:tr>
-        <w:tc>
-          <w:tcPr>
-            <w:tcW w:w="1870" w:type="dxa"/>
-          </w:tcPr>
-          <w:p>
-            <w:r>
-              <w:t>E</w:t>
-            </w:r>
-          </w:p>
-          <w:p>
-            <w:r>
-              <w:t>BuEmi.CoM</w:t>
-            </w:r>
-          </w:p>
-        </w:tc>
-        <w:tc>
-          <w:tcPr>
-            <w:tcW w:w="1870" w:type="dxa"/>
-          </w:tcPr>
-          <w:p>
-            <w:r>
-              <w:t>1</w:t>
-            </w:r>
-          </w:p>
-        </w:tc>
-        <w:tc>
-          <w:tcPr>
-            <w:tcW w:w="1870" w:type="dxa"/>
-          </w:tcPr>
-          <w:p>
-            <w:r>
-              <w:t>Number of employees using 'BuEmi.CoM' as Email Provider: 1</w:t>
-            </w:r>
-          </w:p>
-        </w:tc>
-        <w:tc>
-          <w:tcPr>
-            <w:tcW w:w="1870" w:type="dxa"/>
-          </w:tcPr>
-          <w:p>
-            <w:r>
-              <w:t>Yes</w:t>
-            </w:r>
-          </w:p>
-        </w:tc>
-        <w:tc>
-          <w:tcPr>
-            <w:tcW w:w="1870" w:type="dxa"/>
-          </w:tcPr>
-          <w:p/>
-        </w:tc>
-      </w:tr>
-      <w:tr>
-        <w:tc>
-          <w:tcPr>
-            <w:tcW w:w="1870" w:type="dxa"/>
-          </w:tcPr>
-          <w:p>
-            <w:r>
-              <w:t>E</w:t>
-            </w:r>
-          </w:p>
-          <w:p>
-            <w:r>
-              <w:t>CAUDY.ORG</w:t>
-            </w:r>
-          </w:p>
-        </w:tc>
-        <w:tc>
-          <w:tcPr>
-            <w:tcW w:w="1870" w:type="dxa"/>
-          </w:tcPr>
-          <w:p>
-            <w:r>
-              <w:t>1</w:t>
-            </w:r>
-          </w:p>
-        </w:tc>
-        <w:tc>
-          <w:tcPr>
-            <w:tcW w:w="1870" w:type="dxa"/>
-          </w:tcPr>
-          <w:p>
-            <w:r>
-              <w:t>Number of employees using 'CAUDY.ORG' as Email Provider: 1</w:t>
-            </w:r>
-          </w:p>
-        </w:tc>
-        <w:tc>
-          <w:tcPr>
-            <w:tcW w:w="1870" w:type="dxa"/>
-          </w:tcPr>
-          <w:p>
-            <w:r>
-              <w:t>Yes</w:t>
-            </w:r>
-          </w:p>
-        </w:tc>
-        <w:tc>
-          <w:tcPr>
-            <w:tcW w:w="1870" w:type="dxa"/>
-          </w:tcPr>
-          <w:p/>
-        </w:tc>
-      </w:tr>
-      <w:tr>
-        <w:tc>
-          <w:tcPr>
-            <w:tcW w:w="1870" w:type="dxa"/>
-          </w:tcPr>
-          <w:p>
-            <w:r>
-              <w:t>E</w:t>
-            </w:r>
-          </w:p>
-          <w:p>
-            <w:r>
               <w:t>Hotmail.com</w:t>
             </w:r>
           </w:p>
@@ -1706,21 +1252,12 @@
           <w:tcPr>
             <w:tcW w:w="1870" w:type="dxa"/>
           </w:tcPr>
-          <w:p>
-            <w:r>
-              <w:t>Number of employees using 'Hotmail.com' as Email Provider: 71</w:t>
-            </w:r>
-          </w:p>
-        </w:tc>
-        <w:tc>
-          <w:tcPr>
-            <w:tcW w:w="1870" w:type="dxa"/>
-          </w:tcPr>
-          <w:p>
-            <w:r>
-              <w:t>Yes</w:t>
-            </w:r>
-          </w:p>
+          <w:p/>
+        </w:tc>
+        <w:tc>
+          <w:tcPr>
+            <w:tcW w:w="1870" w:type="dxa"/>
+          </w:tcPr>
           <w:p/>
         </w:tc>
         <w:tc>
@@ -1755,21 +1292,13 @@
           <w:tcPr>
             <w:tcW w:w="1870" w:type="dxa"/>
           </w:tcPr>
-          <w:p>
-            <w:r>
-              <w:t>&lt;program exits&gt;</w:t>
-            </w:r>
-          </w:p>
-        </w:tc>
-        <w:tc>
-          <w:tcPr>
-            <w:tcW w:w="1870" w:type="dxa"/>
-          </w:tcPr>
-          <w:p>
-            <w:r>
-              <w:t>Yes</w:t>
-            </w:r>
-          </w:p>
+          <w:p/>
+        </w:tc>
+        <w:tc>
+          <w:tcPr>
+            <w:tcW w:w="1870" w:type="dxa"/>
+          </w:tcPr>
+          <w:p/>
         </w:tc>
         <w:tc>
           <w:tcPr>

</xml_diff>